<commit_message>
Agrego la aclaracion sobre los numeros con coma
</commit_message>
<xml_diff>
--- a/Manual.docx
+++ b/Manual.docx
@@ -63,19 +63,7 @@
         </w:numPr>
       </w:pPr>
       <w:r>
-        <w:t>(</w:t>
-      </w:r>
-      <w:r>
-        <w:t>a,</w:t>
-      </w:r>
-      <w:r>
-        <w:t xml:space="preserve"> b): Forma </w:t>
-      </w:r>
-      <w:r>
-        <w:t>binomial</w:t>
-      </w:r>
-      <w:r>
-        <w:t>. Siendo la parte real representada por "a" y la parte imaginaria por "b".</w:t>
+        <w:t>(a, b): Forma binomial. Siendo la parte real representada por "a" y la parte imaginaria por "b".</w:t>
       </w:r>
     </w:p>
     <w:p>
@@ -87,19 +75,29 @@
         </w:numPr>
       </w:pPr>
       <w:r>
-        <w:t>[</w:t>
-      </w:r>
-      <w:r>
-        <w:t>a;</w:t>
-      </w:r>
-      <w:r>
-        <w:t xml:space="preserve"> b]: Forma polar. Siendo el </w:t>
-      </w:r>
-      <w:r>
-        <w:t>módulo</w:t>
-      </w:r>
-      <w:r>
-        <w:t xml:space="preserve"> representado por "a" y el ángulo (en radianes) por "b".</w:t>
+        <w:t xml:space="preserve">[a; b]: Forma polar. Siendo el módulo representado por "a" y el ángulo (en </w:t>
+      </w:r>
+      <w:bookmarkStart w:id="0" w:name="_GoBack"/>
+      <w:bookmarkEnd w:id="0"/>
+      <w:r>
+        <w:t>radianes) por "b".</w:t>
+      </w:r>
+    </w:p>
+    <w:p>
+      <w:r>
+        <w:t xml:space="preserve">(los numero que tengan parte fraccionaria </w:t>
+      </w:r>
+      <w:r>
+        <w:t>deberán</w:t>
+      </w:r>
+      <w:r>
+        <w:t xml:space="preserve"> ser escritos con punto '.'; </w:t>
+      </w:r>
+      <w:r>
+        <w:t>ej.</w:t>
+      </w:r>
+      <w:r>
+        <w:t xml:space="preserve"> 3.1415)</w:t>
       </w:r>
     </w:p>
     <w:p>
@@ -137,8 +135,6 @@
       <w:r>
         <w:t>De no haber respetado el formato establecido, se le indicará al usuario con un error: "Formato invalido".</w:t>
       </w:r>
-      <w:bookmarkStart w:id="0" w:name="_GoBack"/>
-      <w:bookmarkEnd w:id="0"/>
     </w:p>
     <w:p/>
     <w:p>
@@ -163,37 +159,7 @@
         </w:numPr>
       </w:pPr>
       <w:r>
-        <w:t>En la sección titulada "Números complejos</w:t>
-      </w:r>
-      <w:r>
-        <w:t>”; e</w:t>
-      </w:r>
-      <w:r>
-        <w:t>l usuario debe ingresar los dos números complejos que desea operar. El primero en la primera</w:t>
-      </w:r>
-      <w:r>
-        <w:t xml:space="preserve"> </w:t>
-      </w:r>
-      <w:r>
-        <w:t>caja de texto, y el segundo en la segunda. El formato de dichos números es a elección del usuario</w:t>
-      </w:r>
-      <w:r>
-        <w:t xml:space="preserve"> </w:t>
-      </w:r>
-      <w:r>
-        <w:t>(ambos números pueden estar en distintos formatos, siempre y cuando se respeten los formatos</w:t>
-      </w:r>
-      <w:r>
-        <w:t xml:space="preserve"> </w:t>
-      </w:r>
-      <w:r>
-        <w:t xml:space="preserve">establecidos para la forma </w:t>
-      </w:r>
-      <w:r>
-        <w:t>binomial</w:t>
-      </w:r>
-      <w:r>
-        <w:t xml:space="preserve"> o forma polar).</w:t>
+        <w:t>En la sección titulada "Números complejos”; el usuario debe ingresar los dos números complejos que desea operar. El primero en la primera caja de texto, y el segundo en la segunda. El formato de dichos números es a elección del usuario (ambos números pueden estar en distintos formatos, siempre y cuando se respeten los formatos establecidos para la forma binomial o forma polar).</w:t>
       </w:r>
     </w:p>
     <w:p>
@@ -205,13 +171,7 @@
         </w:numPr>
       </w:pPr>
       <w:r>
-        <w:t>En la sección titulada "Operación":</w:t>
-      </w:r>
-      <w:r>
-        <w:t xml:space="preserve"> </w:t>
-      </w:r>
-      <w:r>
-        <w:t>El usuario debe seleccionar la operación que desea realizar de la lista desplegable.</w:t>
+        <w:t>En la sección titulada "Operación": El usuario debe seleccionar la operación que desea realizar de la lista desplegable.</w:t>
       </w:r>
     </w:p>
     <w:p>
@@ -223,10 +183,7 @@
         </w:numPr>
       </w:pPr>
       <w:r>
-        <w:t>F</w:t>
-      </w:r>
-      <w:r>
-        <w:t>inalmente debe hacer 'clic' en el botón: "Operar".</w:t>
+        <w:t>Finalmente debe hacer 'clic' en el botón: "Operar".</w:t>
       </w:r>
     </w:p>
     <w:p>

</xml_diff>

<commit_message>
Actualizo manual de usuario
</commit_message>
<xml_diff>
--- a/Manual.docx
+++ b/Manual.docx
@@ -63,6 +63,81 @@
         </w:numPr>
       </w:pPr>
       <w:r>
+        <w:rPr>
+          <w:noProof/>
+        </w:rPr>
+        <w:drawing>
+          <wp:anchor distT="0" distB="0" distL="114300" distR="114300" simplePos="0" relativeHeight="251658240" behindDoc="1" locked="0" layoutInCell="1" allowOverlap="1" wp14:anchorId="6F4DF971" wp14:editId="2232D9ED">
+            <wp:simplePos x="0" y="0"/>
+            <wp:positionH relativeFrom="margin">
+              <wp:align>right</wp:align>
+            </wp:positionH>
+            <wp:positionV relativeFrom="paragraph">
+              <wp:posOffset>5715</wp:posOffset>
+            </wp:positionV>
+            <wp:extent cx="2190750" cy="1234440"/>
+            <wp:effectExtent l="0" t="0" r="0" b="3810"/>
+            <wp:wrapTight wrapText="bothSides">
+              <wp:wrapPolygon edited="0">
+                <wp:start x="0" y="0"/>
+                <wp:lineTo x="0" y="21333"/>
+                <wp:lineTo x="21412" y="21333"/>
+                <wp:lineTo x="21412" y="0"/>
+                <wp:lineTo x="0" y="0"/>
+              </wp:wrapPolygon>
+            </wp:wrapTight>
+            <wp:docPr id="1" name="Imagen 1"/>
+            <wp:cNvGraphicFramePr>
+              <a:graphicFrameLocks xmlns:a="http://schemas.openxmlformats.org/drawingml/2006/main" noChangeAspect="1"/>
+            </wp:cNvGraphicFramePr>
+            <a:graphic xmlns:a="http://schemas.openxmlformats.org/drawingml/2006/main">
+              <a:graphicData uri="http://schemas.openxmlformats.org/drawingml/2006/picture">
+                <pic:pic xmlns:pic="http://schemas.openxmlformats.org/drawingml/2006/picture">
+                  <pic:nvPicPr>
+                    <pic:cNvPr id="0" name="Picture 1"/>
+                    <pic:cNvPicPr>
+                      <a:picLocks noChangeAspect="1" noChangeArrowheads="1"/>
+                    </pic:cNvPicPr>
+                  </pic:nvPicPr>
+                  <pic:blipFill>
+                    <a:blip r:embed="rId5">
+                      <a:extLst>
+                        <a:ext uri="{28A0092B-C50C-407E-A947-70E740481C1C}">
+                          <a14:useLocalDpi xmlns:a14="http://schemas.microsoft.com/office/drawing/2010/main" val="0"/>
+                        </a:ext>
+                      </a:extLst>
+                    </a:blip>
+                    <a:srcRect/>
+                    <a:stretch>
+                      <a:fillRect/>
+                    </a:stretch>
+                  </pic:blipFill>
+                  <pic:spPr bwMode="auto">
+                    <a:xfrm>
+                      <a:off x="0" y="0"/>
+                      <a:ext cx="2190750" cy="1234440"/>
+                    </a:xfrm>
+                    <a:prstGeom prst="rect">
+                      <a:avLst/>
+                    </a:prstGeom>
+                    <a:noFill/>
+                    <a:ln>
+                      <a:noFill/>
+                    </a:ln>
+                  </pic:spPr>
+                </pic:pic>
+              </a:graphicData>
+            </a:graphic>
+            <wp14:sizeRelH relativeFrom="margin">
+              <wp14:pctWidth>0</wp14:pctWidth>
+            </wp14:sizeRelH>
+            <wp14:sizeRelV relativeFrom="margin">
+              <wp14:pctHeight>0</wp14:pctHeight>
+            </wp14:sizeRelV>
+          </wp:anchor>
+        </w:drawing>
+      </w:r>
+      <w:r>
         <w:t>(a, b): Forma binomial. Siendo la parte real representada por "a" y la parte imaginaria por "b".</w:t>
       </w:r>
     </w:p>
@@ -75,12 +150,7 @@
         </w:numPr>
       </w:pPr>
       <w:r>
-        <w:t xml:space="preserve">[a; b]: Forma polar. Siendo el módulo representado por "a" y el ángulo (en </w:t>
-      </w:r>
-      <w:bookmarkStart w:id="0" w:name="_GoBack"/>
-      <w:bookmarkEnd w:id="0"/>
-      <w:r>
-        <w:t>radianes) por "b".</w:t>
+        <w:t>[a; b]: Forma polar. Siendo el módulo representado por "a" y el ángulo (en radianes) por "b".</w:t>
       </w:r>
     </w:p>
     <w:p>
@@ -91,13 +161,7 @@
         <w:t>deberán</w:t>
       </w:r>
       <w:r>
-        <w:t xml:space="preserve"> ser escritos con punto '.'; </w:t>
-      </w:r>
-      <w:r>
-        <w:t>ej.</w:t>
-      </w:r>
-      <w:r>
-        <w:t xml:space="preserve"> 3.1415)</w:t>
+        <w:t xml:space="preserve"> ser escritos con punto '.'; ej. 3.1415)</w:t>
       </w:r>
     </w:p>
     <w:p>
@@ -121,6 +185,81 @@
         </w:numPr>
       </w:pPr>
       <w:r>
+        <w:rPr>
+          <w:noProof/>
+        </w:rPr>
+        <w:drawing>
+          <wp:anchor distT="0" distB="0" distL="114300" distR="114300" simplePos="0" relativeHeight="251659264" behindDoc="1" locked="0" layoutInCell="1" allowOverlap="1" wp14:anchorId="70AE237E" wp14:editId="3043532C">
+            <wp:simplePos x="0" y="0"/>
+            <wp:positionH relativeFrom="margin">
+              <wp:align>right</wp:align>
+            </wp:positionH>
+            <wp:positionV relativeFrom="paragraph">
+              <wp:posOffset>10160</wp:posOffset>
+            </wp:positionV>
+            <wp:extent cx="2181225" cy="1239520"/>
+            <wp:effectExtent l="0" t="0" r="9525" b="0"/>
+            <wp:wrapTight wrapText="bothSides">
+              <wp:wrapPolygon edited="0">
+                <wp:start x="0" y="0"/>
+                <wp:lineTo x="0" y="21246"/>
+                <wp:lineTo x="21506" y="21246"/>
+                <wp:lineTo x="21506" y="0"/>
+                <wp:lineTo x="0" y="0"/>
+              </wp:wrapPolygon>
+            </wp:wrapTight>
+            <wp:docPr id="2" name="Imagen 2"/>
+            <wp:cNvGraphicFramePr>
+              <a:graphicFrameLocks xmlns:a="http://schemas.openxmlformats.org/drawingml/2006/main" noChangeAspect="1"/>
+            </wp:cNvGraphicFramePr>
+            <a:graphic xmlns:a="http://schemas.openxmlformats.org/drawingml/2006/main">
+              <a:graphicData uri="http://schemas.openxmlformats.org/drawingml/2006/picture">
+                <pic:pic xmlns:pic="http://schemas.openxmlformats.org/drawingml/2006/picture">
+                  <pic:nvPicPr>
+                    <pic:cNvPr id="0" name="Picture 2"/>
+                    <pic:cNvPicPr>
+                      <a:picLocks noChangeAspect="1" noChangeArrowheads="1"/>
+                    </pic:cNvPicPr>
+                  </pic:nvPicPr>
+                  <pic:blipFill>
+                    <a:blip r:embed="rId6">
+                      <a:extLst>
+                        <a:ext uri="{28A0092B-C50C-407E-A947-70E740481C1C}">
+                          <a14:useLocalDpi xmlns:a14="http://schemas.microsoft.com/office/drawing/2010/main" val="0"/>
+                        </a:ext>
+                      </a:extLst>
+                    </a:blip>
+                    <a:srcRect/>
+                    <a:stretch>
+                      <a:fillRect/>
+                    </a:stretch>
+                  </pic:blipFill>
+                  <pic:spPr bwMode="auto">
+                    <a:xfrm>
+                      <a:off x="0" y="0"/>
+                      <a:ext cx="2181225" cy="1239520"/>
+                    </a:xfrm>
+                    <a:prstGeom prst="rect">
+                      <a:avLst/>
+                    </a:prstGeom>
+                    <a:noFill/>
+                    <a:ln>
+                      <a:noFill/>
+                    </a:ln>
+                  </pic:spPr>
+                </pic:pic>
+              </a:graphicData>
+            </a:graphic>
+            <wp14:sizeRelH relativeFrom="margin">
+              <wp14:pctWidth>0</wp14:pctWidth>
+            </wp14:sizeRelH>
+            <wp14:sizeRelV relativeFrom="margin">
+              <wp14:pctHeight>0</wp14:pctHeight>
+            </wp14:sizeRelV>
+          </wp:anchor>
+        </w:drawing>
+      </w:r>
+      <w:r>
         <w:t>De haber seguido los pasos correctamente, el usuario podrá ver en la misma ventana el resultado de la conversión.</w:t>
       </w:r>
     </w:p>
@@ -133,6 +272,73 @@
         </w:numPr>
       </w:pPr>
       <w:r>
+        <w:rPr>
+          <w:noProof/>
+        </w:rPr>
+        <w:drawing>
+          <wp:anchor distT="0" distB="0" distL="114300" distR="114300" simplePos="0" relativeHeight="251660288" behindDoc="1" locked="0" layoutInCell="1" allowOverlap="1" wp14:anchorId="0E5A6B7D" wp14:editId="07C1B384">
+            <wp:simplePos x="0" y="0"/>
+            <wp:positionH relativeFrom="margin">
+              <wp:posOffset>262890</wp:posOffset>
+            </wp:positionH>
+            <wp:positionV relativeFrom="paragraph">
+              <wp:posOffset>616585</wp:posOffset>
+            </wp:positionV>
+            <wp:extent cx="2609850" cy="1479550"/>
+            <wp:effectExtent l="0" t="0" r="0" b="6350"/>
+            <wp:wrapTopAndBottom/>
+            <wp:docPr id="3" name="Imagen 3"/>
+            <wp:cNvGraphicFramePr>
+              <a:graphicFrameLocks xmlns:a="http://schemas.openxmlformats.org/drawingml/2006/main" noChangeAspect="1"/>
+            </wp:cNvGraphicFramePr>
+            <a:graphic xmlns:a="http://schemas.openxmlformats.org/drawingml/2006/main">
+              <a:graphicData uri="http://schemas.openxmlformats.org/drawingml/2006/picture">
+                <pic:pic xmlns:pic="http://schemas.openxmlformats.org/drawingml/2006/picture">
+                  <pic:nvPicPr>
+                    <pic:cNvPr id="0" name="Picture 3"/>
+                    <pic:cNvPicPr>
+                      <a:picLocks noChangeAspect="1" noChangeArrowheads="1"/>
+                    </pic:cNvPicPr>
+                  </pic:nvPicPr>
+                  <pic:blipFill>
+                    <a:blip r:embed="rId7">
+                      <a:extLst>
+                        <a:ext uri="{28A0092B-C50C-407E-A947-70E740481C1C}">
+                          <a14:useLocalDpi xmlns:a14="http://schemas.microsoft.com/office/drawing/2010/main" val="0"/>
+                        </a:ext>
+                      </a:extLst>
+                    </a:blip>
+                    <a:srcRect/>
+                    <a:stretch>
+                      <a:fillRect/>
+                    </a:stretch>
+                  </pic:blipFill>
+                  <pic:spPr bwMode="auto">
+                    <a:xfrm>
+                      <a:off x="0" y="0"/>
+                      <a:ext cx="2609850" cy="1479550"/>
+                    </a:xfrm>
+                    <a:prstGeom prst="rect">
+                      <a:avLst/>
+                    </a:prstGeom>
+                    <a:noFill/>
+                    <a:ln>
+                      <a:noFill/>
+                    </a:ln>
+                  </pic:spPr>
+                </pic:pic>
+              </a:graphicData>
+            </a:graphic>
+            <wp14:sizeRelH relativeFrom="margin">
+              <wp14:pctWidth>0</wp14:pctWidth>
+            </wp14:sizeRelH>
+            <wp14:sizeRelV relativeFrom="margin">
+              <wp14:pctHeight>0</wp14:pctHeight>
+            </wp14:sizeRelV>
+          </wp:anchor>
+        </w:drawing>
+      </w:r>
+      <w:r>
         <w:t>De no haber respetado el formato establecido, se le indicará al usuario con un error: "Formato invalido".</w:t>
       </w:r>
     </w:p>
@@ -183,6 +389,7 @@
         </w:numPr>
       </w:pPr>
       <w:r>
+        <w:lastRenderedPageBreak/>
         <w:t>Finalmente debe hacer 'clic' en el botón: "Operar".</w:t>
       </w:r>
     </w:p>
@@ -195,8 +402,403 @@
         </w:numPr>
       </w:pPr>
       <w:r>
+        <w:rPr>
+          <w:noProof/>
+        </w:rPr>
+        <w:drawing>
+          <wp:anchor distT="0" distB="0" distL="114300" distR="114300" simplePos="0" relativeHeight="251661312" behindDoc="1" locked="0" layoutInCell="1" allowOverlap="1" wp14:anchorId="4E6AC7D5" wp14:editId="204EC95B">
+            <wp:simplePos x="0" y="0"/>
+            <wp:positionH relativeFrom="margin">
+              <wp:posOffset>262890</wp:posOffset>
+            </wp:positionH>
+            <wp:positionV relativeFrom="paragraph">
+              <wp:posOffset>487680</wp:posOffset>
+            </wp:positionV>
+            <wp:extent cx="2962275" cy="1682750"/>
+            <wp:effectExtent l="0" t="0" r="9525" b="0"/>
+            <wp:wrapTopAndBottom/>
+            <wp:docPr id="4" name="Imagen 4"/>
+            <wp:cNvGraphicFramePr>
+              <a:graphicFrameLocks xmlns:a="http://schemas.openxmlformats.org/drawingml/2006/main" noChangeAspect="1"/>
+            </wp:cNvGraphicFramePr>
+            <a:graphic xmlns:a="http://schemas.openxmlformats.org/drawingml/2006/main">
+              <a:graphicData uri="http://schemas.openxmlformats.org/drawingml/2006/picture">
+                <pic:pic xmlns:pic="http://schemas.openxmlformats.org/drawingml/2006/picture">
+                  <pic:nvPicPr>
+                    <pic:cNvPr id="0" name="Picture 4"/>
+                    <pic:cNvPicPr>
+                      <a:picLocks noChangeAspect="1" noChangeArrowheads="1"/>
+                    </pic:cNvPicPr>
+                  </pic:nvPicPr>
+                  <pic:blipFill>
+                    <a:blip r:embed="rId8">
+                      <a:extLst>
+                        <a:ext uri="{28A0092B-C50C-407E-A947-70E740481C1C}">
+                          <a14:useLocalDpi xmlns:a14="http://schemas.microsoft.com/office/drawing/2010/main" val="0"/>
+                        </a:ext>
+                      </a:extLst>
+                    </a:blip>
+                    <a:srcRect/>
+                    <a:stretch>
+                      <a:fillRect/>
+                    </a:stretch>
+                  </pic:blipFill>
+                  <pic:spPr bwMode="auto">
+                    <a:xfrm>
+                      <a:off x="0" y="0"/>
+                      <a:ext cx="2962275" cy="1682750"/>
+                    </a:xfrm>
+                    <a:prstGeom prst="rect">
+                      <a:avLst/>
+                    </a:prstGeom>
+                    <a:noFill/>
+                    <a:ln>
+                      <a:noFill/>
+                    </a:ln>
+                  </pic:spPr>
+                </pic:pic>
+              </a:graphicData>
+            </a:graphic>
+            <wp14:sizeRelH relativeFrom="margin">
+              <wp14:pctWidth>0</wp14:pctWidth>
+            </wp14:sizeRelH>
+            <wp14:sizeRelV relativeFrom="margin">
+              <wp14:pctHeight>0</wp14:pctHeight>
+            </wp14:sizeRelV>
+          </wp:anchor>
+        </w:drawing>
+      </w:r>
+      <w:r>
         <w:t>De haber seguido los pasos correctamente, el usuario podrá ver en la misma ventana el resultado de la operación realizada.</w:t>
       </w:r>
+    </w:p>
+    <w:p/>
+    <w:p>
+      <w:pPr>
+        <w:rPr>
+          <w:b/>
+        </w:rPr>
+      </w:pPr>
+      <w:r>
+        <w:rPr>
+          <w:b/>
+        </w:rPr>
+        <w:t>En la etiqueta: “Operaciones avanzadas”, se le permite al usuario realizar potencias y raíces naturales de números complejos.</w:t>
+      </w:r>
+    </w:p>
+    <w:p>
+      <w:pPr>
+        <w:pStyle w:val="Prrafodelista"/>
+        <w:numPr>
+          <w:ilvl w:val="0"/>
+          <w:numId w:val="5"/>
+        </w:numPr>
+      </w:pPr>
+      <w:r>
+        <w:rPr>
+          <w:noProof/>
+        </w:rPr>
+        <w:drawing>
+          <wp:anchor distT="0" distB="0" distL="114300" distR="114300" simplePos="0" relativeHeight="251662336" behindDoc="0" locked="0" layoutInCell="1" allowOverlap="1" wp14:anchorId="2505BCBE" wp14:editId="34DCB0E4">
+            <wp:simplePos x="0" y="0"/>
+            <wp:positionH relativeFrom="margin">
+              <wp:align>right</wp:align>
+            </wp:positionH>
+            <wp:positionV relativeFrom="paragraph">
+              <wp:posOffset>10160</wp:posOffset>
+            </wp:positionV>
+            <wp:extent cx="2571750" cy="1453515"/>
+            <wp:effectExtent l="0" t="0" r="0" b="0"/>
+            <wp:wrapSquare wrapText="bothSides"/>
+            <wp:docPr id="5" name="Imagen 5"/>
+            <wp:cNvGraphicFramePr>
+              <a:graphicFrameLocks xmlns:a="http://schemas.openxmlformats.org/drawingml/2006/main" noChangeAspect="1"/>
+            </wp:cNvGraphicFramePr>
+            <a:graphic xmlns:a="http://schemas.openxmlformats.org/drawingml/2006/main">
+              <a:graphicData uri="http://schemas.openxmlformats.org/drawingml/2006/picture">
+                <pic:pic xmlns:pic="http://schemas.openxmlformats.org/drawingml/2006/picture">
+                  <pic:nvPicPr>
+                    <pic:cNvPr id="0" name="Picture 5"/>
+                    <pic:cNvPicPr>
+                      <a:picLocks noChangeAspect="1" noChangeArrowheads="1"/>
+                    </pic:cNvPicPr>
+                  </pic:nvPicPr>
+                  <pic:blipFill>
+                    <a:blip r:embed="rId9">
+                      <a:extLst>
+                        <a:ext uri="{28A0092B-C50C-407E-A947-70E740481C1C}">
+                          <a14:useLocalDpi xmlns:a14="http://schemas.microsoft.com/office/drawing/2010/main" val="0"/>
+                        </a:ext>
+                      </a:extLst>
+                    </a:blip>
+                    <a:srcRect/>
+                    <a:stretch>
+                      <a:fillRect/>
+                    </a:stretch>
+                  </pic:blipFill>
+                  <pic:spPr bwMode="auto">
+                    <a:xfrm>
+                      <a:off x="0" y="0"/>
+                      <a:ext cx="2571750" cy="1453515"/>
+                    </a:xfrm>
+                    <a:prstGeom prst="rect">
+                      <a:avLst/>
+                    </a:prstGeom>
+                    <a:noFill/>
+                    <a:ln>
+                      <a:noFill/>
+                    </a:ln>
+                  </pic:spPr>
+                </pic:pic>
+              </a:graphicData>
+            </a:graphic>
+            <wp14:sizeRelH relativeFrom="margin">
+              <wp14:pctWidth>0</wp14:pctWidth>
+            </wp14:sizeRelH>
+            <wp14:sizeRelV relativeFrom="margin">
+              <wp14:pctHeight>0</wp14:pctHeight>
+            </wp14:sizeRelV>
+          </wp:anchor>
+        </w:drawing>
+      </w:r>
+      <w:r>
+        <w:t>De igual forma que en la etiqueta de operaciones básicas. El usuario debe ingresar en el primer cuadro el n</w:t>
+      </w:r>
+      <w:r>
+        <w:t>umero complejo (formato a elección del usuario), y en el segundo el numero natural con el que desea operar.</w:t>
+      </w:r>
+    </w:p>
+    <w:p>
+      <w:pPr>
+        <w:pStyle w:val="Prrafodelista"/>
+        <w:numPr>
+          <w:ilvl w:val="0"/>
+          <w:numId w:val="5"/>
+        </w:numPr>
+      </w:pPr>
+      <w:r>
+        <w:t>Luego, en la sección “operación”, el usuario debe elegir la operación a realizar de la lista desplegable: “potenciación” o “radicación”.</w:t>
+      </w:r>
+    </w:p>
+    <w:p>
+      <w:pPr>
+        <w:pStyle w:val="Prrafodelista"/>
+        <w:numPr>
+          <w:ilvl w:val="0"/>
+          <w:numId w:val="5"/>
+        </w:numPr>
+      </w:pPr>
+      <w:r>
+        <w:t>Finalmente debe hacer ‘clic’ en “Operar”.</w:t>
+      </w:r>
+    </w:p>
+    <w:p>
+      <w:pPr>
+        <w:pStyle w:val="Prrafodelista"/>
+        <w:numPr>
+          <w:ilvl w:val="1"/>
+          <w:numId w:val="5"/>
+        </w:numPr>
+      </w:pPr>
+      <w:r>
+        <w:t>De haber hecho todo correctamente, el usuario podrá ver en la misma ventana el resultado de la operación realizada.</w:t>
+      </w:r>
+    </w:p>
+    <w:p>
+      <w:pPr>
+        <w:pStyle w:val="Prrafodelista"/>
+        <w:numPr>
+          <w:ilvl w:val="1"/>
+          <w:numId w:val="5"/>
+        </w:numPr>
+      </w:pPr>
+      <w:r>
+        <w:rPr>
+          <w:noProof/>
+        </w:rPr>
+        <w:drawing>
+          <wp:anchor distT="0" distB="0" distL="114300" distR="114300" simplePos="0" relativeHeight="251664384" behindDoc="0" locked="0" layoutInCell="1" allowOverlap="1" wp14:anchorId="33A7B6ED" wp14:editId="73431175">
+            <wp:simplePos x="0" y="0"/>
+            <wp:positionH relativeFrom="margin">
+              <wp:posOffset>0</wp:posOffset>
+            </wp:positionH>
+            <wp:positionV relativeFrom="paragraph">
+              <wp:posOffset>1497330</wp:posOffset>
+            </wp:positionV>
+            <wp:extent cx="2964180" cy="1495425"/>
+            <wp:effectExtent l="0" t="0" r="7620" b="9525"/>
+            <wp:wrapSquare wrapText="bothSides"/>
+            <wp:docPr id="7" name="Imagen 7"/>
+            <wp:cNvGraphicFramePr>
+              <a:graphicFrameLocks xmlns:a="http://schemas.openxmlformats.org/drawingml/2006/main" noChangeAspect="1"/>
+            </wp:cNvGraphicFramePr>
+            <a:graphic xmlns:a="http://schemas.openxmlformats.org/drawingml/2006/main">
+              <a:graphicData uri="http://schemas.openxmlformats.org/drawingml/2006/picture">
+                <pic:pic xmlns:pic="http://schemas.openxmlformats.org/drawingml/2006/picture">
+                  <pic:nvPicPr>
+                    <pic:cNvPr id="0" name="Picture 7"/>
+                    <pic:cNvPicPr>
+                      <a:picLocks noChangeAspect="1" noChangeArrowheads="1"/>
+                    </pic:cNvPicPr>
+                  </pic:nvPicPr>
+                  <pic:blipFill>
+                    <a:blip r:embed="rId10">
+                      <a:extLst>
+                        <a:ext uri="{28A0092B-C50C-407E-A947-70E740481C1C}">
+                          <a14:useLocalDpi xmlns:a14="http://schemas.microsoft.com/office/drawing/2010/main" val="0"/>
+                        </a:ext>
+                      </a:extLst>
+                    </a:blip>
+                    <a:srcRect/>
+                    <a:stretch>
+                      <a:fillRect/>
+                    </a:stretch>
+                  </pic:blipFill>
+                  <pic:spPr bwMode="auto">
+                    <a:xfrm>
+                      <a:off x="0" y="0"/>
+                      <a:ext cx="2964180" cy="1495425"/>
+                    </a:xfrm>
+                    <a:prstGeom prst="rect">
+                      <a:avLst/>
+                    </a:prstGeom>
+                    <a:noFill/>
+                    <a:ln>
+                      <a:noFill/>
+                    </a:ln>
+                  </pic:spPr>
+                </pic:pic>
+              </a:graphicData>
+            </a:graphic>
+            <wp14:sizeRelH relativeFrom="margin">
+              <wp14:pctWidth>0</wp14:pctWidth>
+            </wp14:sizeRelH>
+            <wp14:sizeRelV relativeFrom="margin">
+              <wp14:pctHeight>0</wp14:pctHeight>
+            </wp14:sizeRelV>
+          </wp:anchor>
+        </w:drawing>
+      </w:r>
+      <w:r>
+        <w:rPr>
+          <w:noProof/>
+        </w:rPr>
+        <w:drawing>
+          <wp:anchor distT="0" distB="0" distL="114300" distR="114300" simplePos="0" relativeHeight="251663360" behindDoc="0" locked="0" layoutInCell="1" allowOverlap="1" wp14:anchorId="2C013A88" wp14:editId="575B0CA6">
+            <wp:simplePos x="0" y="0"/>
+            <wp:positionH relativeFrom="margin">
+              <wp:align>right</wp:align>
+            </wp:positionH>
+            <wp:positionV relativeFrom="paragraph">
+              <wp:posOffset>11430</wp:posOffset>
+            </wp:positionV>
+            <wp:extent cx="2438400" cy="1229995"/>
+            <wp:effectExtent l="0" t="0" r="0" b="8255"/>
+            <wp:wrapSquare wrapText="bothSides"/>
+            <wp:docPr id="6" name="Imagen 6"/>
+            <wp:cNvGraphicFramePr>
+              <a:graphicFrameLocks xmlns:a="http://schemas.openxmlformats.org/drawingml/2006/main" noChangeAspect="1"/>
+            </wp:cNvGraphicFramePr>
+            <a:graphic xmlns:a="http://schemas.openxmlformats.org/drawingml/2006/main">
+              <a:graphicData uri="http://schemas.openxmlformats.org/drawingml/2006/picture">
+                <pic:pic xmlns:pic="http://schemas.openxmlformats.org/drawingml/2006/picture">
+                  <pic:nvPicPr>
+                    <pic:cNvPr id="0" name="Picture 6"/>
+                    <pic:cNvPicPr>
+                      <a:picLocks noChangeAspect="1" noChangeArrowheads="1"/>
+                    </pic:cNvPicPr>
+                  </pic:nvPicPr>
+                  <pic:blipFill>
+                    <a:blip r:embed="rId11">
+                      <a:extLst>
+                        <a:ext uri="{28A0092B-C50C-407E-A947-70E740481C1C}">
+                          <a14:useLocalDpi xmlns:a14="http://schemas.microsoft.com/office/drawing/2010/main" val="0"/>
+                        </a:ext>
+                      </a:extLst>
+                    </a:blip>
+                    <a:srcRect/>
+                    <a:stretch>
+                      <a:fillRect/>
+                    </a:stretch>
+                  </pic:blipFill>
+                  <pic:spPr bwMode="auto">
+                    <a:xfrm>
+                      <a:off x="0" y="0"/>
+                      <a:ext cx="2438400" cy="1229995"/>
+                    </a:xfrm>
+                    <a:prstGeom prst="rect">
+                      <a:avLst/>
+                    </a:prstGeom>
+                    <a:noFill/>
+                    <a:ln>
+                      <a:noFill/>
+                    </a:ln>
+                  </pic:spPr>
+                </pic:pic>
+              </a:graphicData>
+            </a:graphic>
+            <wp14:sizeRelH relativeFrom="margin">
+              <wp14:pctWidth>0</wp14:pctWidth>
+            </wp14:sizeRelH>
+            <wp14:sizeRelV relativeFrom="margin">
+              <wp14:pctHeight>0</wp14:pctHeight>
+            </wp14:sizeRelV>
+          </wp:anchor>
+        </w:drawing>
+      </w:r>
+      <w:r>
+        <w:t>En el caso de que se halla elegido “radicación” como operación, en la sección “resultado”</w:t>
+      </w:r>
+      <w:r>
+        <w:t>,</w:t>
+      </w:r>
+      <w:r>
+        <w:t xml:space="preserve"> se podrán observar en un listado las </w:t>
+      </w:r>
+      <w:r>
+        <w:t>raíces n-</w:t>
+      </w:r>
+      <w:proofErr w:type="spellStart"/>
+      <w:r>
+        <w:t>ésimas</w:t>
+      </w:r>
+      <w:proofErr w:type="spellEnd"/>
+      <w:r>
+        <w:t xml:space="preserve"> </w:t>
+      </w:r>
+      <w:r>
+        <w:t xml:space="preserve">del </w:t>
+      </w:r>
+      <w:r>
+        <w:t>número</w:t>
+      </w:r>
+      <w:r>
+        <w:t xml:space="preserve"> complejo operado.</w:t>
+      </w:r>
+      <w:r>
+        <w:t xml:space="preserve"> Y se indicara para cada </w:t>
+      </w:r>
+      <w:r>
+        <w:t xml:space="preserve">una </w:t>
+      </w:r>
+      <w:r>
+        <w:t xml:space="preserve">si </w:t>
+      </w:r>
+      <w:r>
+        <w:t>se trata de</w:t>
+      </w:r>
+      <w:r>
+        <w:t xml:space="preserve"> una raíz primitiva.</w:t>
+      </w:r>
+      <w:bookmarkStart w:id="0" w:name="_GoBack"/>
+      <w:bookmarkEnd w:id="0"/>
+    </w:p>
+    <w:p>
+      <w:pPr>
+        <w:rPr>
+          <w:u w:val="single"/>
+        </w:rPr>
+      </w:pPr>
     </w:p>
     <w:sectPr>
       <w:pgSz w:w="11906" w:h="16838"/>
@@ -297,6 +899,350 @@
     </w:lvl>
   </w:abstractNum>
   <w:abstractNum w:abstractNumId="1" w15:restartNumberingAfterBreak="0">
+    <w:nsid w:val="0DE11500"/>
+    <w:multiLevelType w:val="hybridMultilevel"/>
+    <w:tmpl w:val="CBECCC10"/>
+    <w:lvl w:ilvl="0" w:tplc="2C0A000F">
+      <w:start w:val="1"/>
+      <w:numFmt w:val="decimal"/>
+      <w:lvlText w:val="%1."/>
+      <w:lvlJc w:val="left"/>
+      <w:pPr>
+        <w:ind w:left="720" w:hanging="360"/>
+      </w:pPr>
+    </w:lvl>
+    <w:lvl w:ilvl="1" w:tplc="2C0A0019" w:tentative="1">
+      <w:start w:val="1"/>
+      <w:numFmt w:val="lowerLetter"/>
+      <w:lvlText w:val="%2."/>
+      <w:lvlJc w:val="left"/>
+      <w:pPr>
+        <w:ind w:left="1440" w:hanging="360"/>
+      </w:pPr>
+    </w:lvl>
+    <w:lvl w:ilvl="2" w:tplc="2C0A001B" w:tentative="1">
+      <w:start w:val="1"/>
+      <w:numFmt w:val="lowerRoman"/>
+      <w:lvlText w:val="%3."/>
+      <w:lvlJc w:val="right"/>
+      <w:pPr>
+        <w:ind w:left="2160" w:hanging="180"/>
+      </w:pPr>
+    </w:lvl>
+    <w:lvl w:ilvl="3" w:tplc="2C0A000F" w:tentative="1">
+      <w:start w:val="1"/>
+      <w:numFmt w:val="decimal"/>
+      <w:lvlText w:val="%4."/>
+      <w:lvlJc w:val="left"/>
+      <w:pPr>
+        <w:ind w:left="2880" w:hanging="360"/>
+      </w:pPr>
+    </w:lvl>
+    <w:lvl w:ilvl="4" w:tplc="2C0A0019" w:tentative="1">
+      <w:start w:val="1"/>
+      <w:numFmt w:val="lowerLetter"/>
+      <w:lvlText w:val="%5."/>
+      <w:lvlJc w:val="left"/>
+      <w:pPr>
+        <w:ind w:left="3600" w:hanging="360"/>
+      </w:pPr>
+    </w:lvl>
+    <w:lvl w:ilvl="5" w:tplc="2C0A001B" w:tentative="1">
+      <w:start w:val="1"/>
+      <w:numFmt w:val="lowerRoman"/>
+      <w:lvlText w:val="%6."/>
+      <w:lvlJc w:val="right"/>
+      <w:pPr>
+        <w:ind w:left="4320" w:hanging="180"/>
+      </w:pPr>
+    </w:lvl>
+    <w:lvl w:ilvl="6" w:tplc="2C0A000F" w:tentative="1">
+      <w:start w:val="1"/>
+      <w:numFmt w:val="decimal"/>
+      <w:lvlText w:val="%7."/>
+      <w:lvlJc w:val="left"/>
+      <w:pPr>
+        <w:ind w:left="5040" w:hanging="360"/>
+      </w:pPr>
+    </w:lvl>
+    <w:lvl w:ilvl="7" w:tplc="2C0A0019" w:tentative="1">
+      <w:start w:val="1"/>
+      <w:numFmt w:val="lowerLetter"/>
+      <w:lvlText w:val="%8."/>
+      <w:lvlJc w:val="left"/>
+      <w:pPr>
+        <w:ind w:left="5760" w:hanging="360"/>
+      </w:pPr>
+    </w:lvl>
+    <w:lvl w:ilvl="8" w:tplc="2C0A001B" w:tentative="1">
+      <w:start w:val="1"/>
+      <w:numFmt w:val="lowerRoman"/>
+      <w:lvlText w:val="%9."/>
+      <w:lvlJc w:val="right"/>
+      <w:pPr>
+        <w:ind w:left="6480" w:hanging="180"/>
+      </w:pPr>
+    </w:lvl>
+  </w:abstractNum>
+  <w:abstractNum w:abstractNumId="2" w15:restartNumberingAfterBreak="0">
+    <w:nsid w:val="38E02519"/>
+    <w:multiLevelType w:val="hybridMultilevel"/>
+    <w:tmpl w:val="B32AFA7E"/>
+    <w:lvl w:ilvl="0" w:tplc="2C0A000F">
+      <w:start w:val="1"/>
+      <w:numFmt w:val="decimal"/>
+      <w:lvlText w:val="%1."/>
+      <w:lvlJc w:val="left"/>
+      <w:pPr>
+        <w:ind w:left="720" w:hanging="360"/>
+      </w:pPr>
+    </w:lvl>
+    <w:lvl w:ilvl="1" w:tplc="2C0A0019">
+      <w:start w:val="1"/>
+      <w:numFmt w:val="lowerLetter"/>
+      <w:lvlText w:val="%2."/>
+      <w:lvlJc w:val="left"/>
+      <w:pPr>
+        <w:ind w:left="1440" w:hanging="360"/>
+      </w:pPr>
+    </w:lvl>
+    <w:lvl w:ilvl="2" w:tplc="2C0A001B" w:tentative="1">
+      <w:start w:val="1"/>
+      <w:numFmt w:val="lowerRoman"/>
+      <w:lvlText w:val="%3."/>
+      <w:lvlJc w:val="right"/>
+      <w:pPr>
+        <w:ind w:left="2160" w:hanging="180"/>
+      </w:pPr>
+    </w:lvl>
+    <w:lvl w:ilvl="3" w:tplc="2C0A000F" w:tentative="1">
+      <w:start w:val="1"/>
+      <w:numFmt w:val="decimal"/>
+      <w:lvlText w:val="%4."/>
+      <w:lvlJc w:val="left"/>
+      <w:pPr>
+        <w:ind w:left="2880" w:hanging="360"/>
+      </w:pPr>
+    </w:lvl>
+    <w:lvl w:ilvl="4" w:tplc="2C0A0019" w:tentative="1">
+      <w:start w:val="1"/>
+      <w:numFmt w:val="lowerLetter"/>
+      <w:lvlText w:val="%5."/>
+      <w:lvlJc w:val="left"/>
+      <w:pPr>
+        <w:ind w:left="3600" w:hanging="360"/>
+      </w:pPr>
+    </w:lvl>
+    <w:lvl w:ilvl="5" w:tplc="2C0A001B" w:tentative="1">
+      <w:start w:val="1"/>
+      <w:numFmt w:val="lowerRoman"/>
+      <w:lvlText w:val="%6."/>
+      <w:lvlJc w:val="right"/>
+      <w:pPr>
+        <w:ind w:left="4320" w:hanging="180"/>
+      </w:pPr>
+    </w:lvl>
+    <w:lvl w:ilvl="6" w:tplc="2C0A000F" w:tentative="1">
+      <w:start w:val="1"/>
+      <w:numFmt w:val="decimal"/>
+      <w:lvlText w:val="%7."/>
+      <w:lvlJc w:val="left"/>
+      <w:pPr>
+        <w:ind w:left="5040" w:hanging="360"/>
+      </w:pPr>
+    </w:lvl>
+    <w:lvl w:ilvl="7" w:tplc="2C0A0019" w:tentative="1">
+      <w:start w:val="1"/>
+      <w:numFmt w:val="lowerLetter"/>
+      <w:lvlText w:val="%8."/>
+      <w:lvlJc w:val="left"/>
+      <w:pPr>
+        <w:ind w:left="5760" w:hanging="360"/>
+      </w:pPr>
+    </w:lvl>
+    <w:lvl w:ilvl="8" w:tplc="2C0A001B" w:tentative="1">
+      <w:start w:val="1"/>
+      <w:numFmt w:val="lowerRoman"/>
+      <w:lvlText w:val="%9."/>
+      <w:lvlJc w:val="right"/>
+      <w:pPr>
+        <w:ind w:left="6480" w:hanging="180"/>
+      </w:pPr>
+    </w:lvl>
+  </w:abstractNum>
+  <w:abstractNum w:abstractNumId="3" w15:restartNumberingAfterBreak="0">
+    <w:nsid w:val="498F3C58"/>
+    <w:multiLevelType w:val="hybridMultilevel"/>
+    <w:tmpl w:val="7408E96E"/>
+    <w:lvl w:ilvl="0" w:tplc="2C0A000F">
+      <w:start w:val="1"/>
+      <w:numFmt w:val="decimal"/>
+      <w:lvlText w:val="%1."/>
+      <w:lvlJc w:val="left"/>
+      <w:pPr>
+        <w:ind w:left="1440" w:hanging="360"/>
+      </w:pPr>
+    </w:lvl>
+    <w:lvl w:ilvl="1" w:tplc="2C0A0019" w:tentative="1">
+      <w:start w:val="1"/>
+      <w:numFmt w:val="lowerLetter"/>
+      <w:lvlText w:val="%2."/>
+      <w:lvlJc w:val="left"/>
+      <w:pPr>
+        <w:ind w:left="2160" w:hanging="360"/>
+      </w:pPr>
+    </w:lvl>
+    <w:lvl w:ilvl="2" w:tplc="2C0A001B" w:tentative="1">
+      <w:start w:val="1"/>
+      <w:numFmt w:val="lowerRoman"/>
+      <w:lvlText w:val="%3."/>
+      <w:lvlJc w:val="right"/>
+      <w:pPr>
+        <w:ind w:left="2880" w:hanging="180"/>
+      </w:pPr>
+    </w:lvl>
+    <w:lvl w:ilvl="3" w:tplc="2C0A000F" w:tentative="1">
+      <w:start w:val="1"/>
+      <w:numFmt w:val="decimal"/>
+      <w:lvlText w:val="%4."/>
+      <w:lvlJc w:val="left"/>
+      <w:pPr>
+        <w:ind w:left="3600" w:hanging="360"/>
+      </w:pPr>
+    </w:lvl>
+    <w:lvl w:ilvl="4" w:tplc="2C0A0019" w:tentative="1">
+      <w:start w:val="1"/>
+      <w:numFmt w:val="lowerLetter"/>
+      <w:lvlText w:val="%5."/>
+      <w:lvlJc w:val="left"/>
+      <w:pPr>
+        <w:ind w:left="4320" w:hanging="360"/>
+      </w:pPr>
+    </w:lvl>
+    <w:lvl w:ilvl="5" w:tplc="2C0A001B" w:tentative="1">
+      <w:start w:val="1"/>
+      <w:numFmt w:val="lowerRoman"/>
+      <w:lvlText w:val="%6."/>
+      <w:lvlJc w:val="right"/>
+      <w:pPr>
+        <w:ind w:left="5040" w:hanging="180"/>
+      </w:pPr>
+    </w:lvl>
+    <w:lvl w:ilvl="6" w:tplc="2C0A000F" w:tentative="1">
+      <w:start w:val="1"/>
+      <w:numFmt w:val="decimal"/>
+      <w:lvlText w:val="%7."/>
+      <w:lvlJc w:val="left"/>
+      <w:pPr>
+        <w:ind w:left="5760" w:hanging="360"/>
+      </w:pPr>
+    </w:lvl>
+    <w:lvl w:ilvl="7" w:tplc="2C0A0019" w:tentative="1">
+      <w:start w:val="1"/>
+      <w:numFmt w:val="lowerLetter"/>
+      <w:lvlText w:val="%8."/>
+      <w:lvlJc w:val="left"/>
+      <w:pPr>
+        <w:ind w:left="6480" w:hanging="360"/>
+      </w:pPr>
+    </w:lvl>
+    <w:lvl w:ilvl="8" w:tplc="2C0A001B" w:tentative="1">
+      <w:start w:val="1"/>
+      <w:numFmt w:val="lowerRoman"/>
+      <w:lvlText w:val="%9."/>
+      <w:lvlJc w:val="right"/>
+      <w:pPr>
+        <w:ind w:left="7200" w:hanging="180"/>
+      </w:pPr>
+    </w:lvl>
+  </w:abstractNum>
+  <w:abstractNum w:abstractNumId="4" w15:restartNumberingAfterBreak="0">
+    <w:nsid w:val="53CC0596"/>
+    <w:multiLevelType w:val="hybridMultilevel"/>
+    <w:tmpl w:val="E8E4F33A"/>
+    <w:lvl w:ilvl="0" w:tplc="2C0A000F">
+      <w:start w:val="1"/>
+      <w:numFmt w:val="decimal"/>
+      <w:lvlText w:val="%1."/>
+      <w:lvlJc w:val="left"/>
+      <w:pPr>
+        <w:ind w:left="765" w:hanging="360"/>
+      </w:pPr>
+    </w:lvl>
+    <w:lvl w:ilvl="1" w:tplc="2C0A0019" w:tentative="1">
+      <w:start w:val="1"/>
+      <w:numFmt w:val="lowerLetter"/>
+      <w:lvlText w:val="%2."/>
+      <w:lvlJc w:val="left"/>
+      <w:pPr>
+        <w:ind w:left="1485" w:hanging="360"/>
+      </w:pPr>
+    </w:lvl>
+    <w:lvl w:ilvl="2" w:tplc="2C0A001B" w:tentative="1">
+      <w:start w:val="1"/>
+      <w:numFmt w:val="lowerRoman"/>
+      <w:lvlText w:val="%3."/>
+      <w:lvlJc w:val="right"/>
+      <w:pPr>
+        <w:ind w:left="2205" w:hanging="180"/>
+      </w:pPr>
+    </w:lvl>
+    <w:lvl w:ilvl="3" w:tplc="2C0A000F" w:tentative="1">
+      <w:start w:val="1"/>
+      <w:numFmt w:val="decimal"/>
+      <w:lvlText w:val="%4."/>
+      <w:lvlJc w:val="left"/>
+      <w:pPr>
+        <w:ind w:left="2925" w:hanging="360"/>
+      </w:pPr>
+    </w:lvl>
+    <w:lvl w:ilvl="4" w:tplc="2C0A0019" w:tentative="1">
+      <w:start w:val="1"/>
+      <w:numFmt w:val="lowerLetter"/>
+      <w:lvlText w:val="%5."/>
+      <w:lvlJc w:val="left"/>
+      <w:pPr>
+        <w:ind w:left="3645" w:hanging="360"/>
+      </w:pPr>
+    </w:lvl>
+    <w:lvl w:ilvl="5" w:tplc="2C0A001B" w:tentative="1">
+      <w:start w:val="1"/>
+      <w:numFmt w:val="lowerRoman"/>
+      <w:lvlText w:val="%6."/>
+      <w:lvlJc w:val="right"/>
+      <w:pPr>
+        <w:ind w:left="4365" w:hanging="180"/>
+      </w:pPr>
+    </w:lvl>
+    <w:lvl w:ilvl="6" w:tplc="2C0A000F" w:tentative="1">
+      <w:start w:val="1"/>
+      <w:numFmt w:val="decimal"/>
+      <w:lvlText w:val="%7."/>
+      <w:lvlJc w:val="left"/>
+      <w:pPr>
+        <w:ind w:left="5085" w:hanging="360"/>
+      </w:pPr>
+    </w:lvl>
+    <w:lvl w:ilvl="7" w:tplc="2C0A0019" w:tentative="1">
+      <w:start w:val="1"/>
+      <w:numFmt w:val="lowerLetter"/>
+      <w:lvlText w:val="%8."/>
+      <w:lvlJc w:val="left"/>
+      <w:pPr>
+        <w:ind w:left="5805" w:hanging="360"/>
+      </w:pPr>
+    </w:lvl>
+    <w:lvl w:ilvl="8" w:tplc="2C0A001B" w:tentative="1">
+      <w:start w:val="1"/>
+      <w:numFmt w:val="lowerRoman"/>
+      <w:lvlText w:val="%9."/>
+      <w:lvlJc w:val="right"/>
+      <w:pPr>
+        <w:ind w:left="6525" w:hanging="180"/>
+      </w:pPr>
+    </w:lvl>
+  </w:abstractNum>
+  <w:abstractNum w:abstractNumId="5" w15:restartNumberingAfterBreak="0">
     <w:nsid w:val="7E8B7CE1"/>
     <w:multiLevelType w:val="hybridMultilevel"/>
     <w:tmpl w:val="5246D344"/>
@@ -386,7 +1332,19 @@
     <w:abstractNumId w:val="0"/>
   </w:num>
   <w:num w:numId="2">
+    <w:abstractNumId w:val="5"/>
+  </w:num>
+  <w:num w:numId="3">
     <w:abstractNumId w:val="1"/>
+  </w:num>
+  <w:num w:numId="4">
+    <w:abstractNumId w:val="3"/>
+  </w:num>
+  <w:num w:numId="5">
+    <w:abstractNumId w:val="2"/>
+  </w:num>
+  <w:num w:numId="6">
+    <w:abstractNumId w:val="4"/>
   </w:num>
 </w:numbering>
 </file>

</xml_diff>

<commit_message>
Actualizo manual con el ultimo hito
</commit_message>
<xml_diff>
--- a/Manual.docx
+++ b/Manual.docx
@@ -790,8 +790,313 @@
       <w:r>
         <w:t xml:space="preserve"> una raíz primitiva.</w:t>
       </w:r>
+    </w:p>
+    <w:p>
+      <w:pPr>
+        <w:rPr>
+          <w:u w:val="single"/>
+        </w:rPr>
+      </w:pPr>
+    </w:p>
+    <w:p>
+      <w:pPr>
+        <w:rPr>
+          <w:u w:val="single"/>
+        </w:rPr>
+      </w:pPr>
+    </w:p>
+    <w:p>
+      <w:pPr>
+        <w:rPr>
+          <w:u w:val="single"/>
+        </w:rPr>
+      </w:pPr>
+    </w:p>
+    <w:p>
+      <w:pPr>
+        <w:rPr>
+          <w:u w:val="single"/>
+        </w:rPr>
+      </w:pPr>
+    </w:p>
+    <w:p>
+      <w:pPr>
+        <w:rPr>
+          <w:u w:val="single"/>
+        </w:rPr>
+      </w:pPr>
+    </w:p>
+    <w:p>
+      <w:pPr>
+        <w:rPr>
+          <w:u w:val="single"/>
+        </w:rPr>
+      </w:pPr>
+    </w:p>
+    <w:p>
+      <w:pPr>
+        <w:rPr>
+          <w:b/>
+        </w:rPr>
+      </w:pPr>
+      <w:r>
+        <w:rPr>
+          <w:b/>
+        </w:rPr>
+        <w:lastRenderedPageBreak/>
+        <w:t>Finalmente, en la etiqueta “Suma Fasores”, se le permite al usuario realizar la suma de dos funciones trigonométricas de igual frecuencia</w:t>
+      </w:r>
+    </w:p>
+    <w:p>
+      <w:pPr>
+        <w:pStyle w:val="Prrafodelista"/>
+        <w:numPr>
+          <w:ilvl w:val="0"/>
+          <w:numId w:val="7"/>
+        </w:numPr>
+      </w:pPr>
+      <w:r>
+        <w:rPr>
+          <w:noProof/>
+        </w:rPr>
+        <w:drawing>
+          <wp:anchor distT="0" distB="0" distL="114300" distR="114300" simplePos="0" relativeHeight="251665408" behindDoc="0" locked="0" layoutInCell="1" allowOverlap="1" wp14:anchorId="02F685AF" wp14:editId="3E5D2E10">
+            <wp:simplePos x="0" y="0"/>
+            <wp:positionH relativeFrom="margin">
+              <wp:posOffset>2988310</wp:posOffset>
+            </wp:positionH>
+            <wp:positionV relativeFrom="paragraph">
+              <wp:posOffset>5715</wp:posOffset>
+            </wp:positionV>
+            <wp:extent cx="2410460" cy="1216025"/>
+            <wp:effectExtent l="0" t="0" r="8890" b="3175"/>
+            <wp:wrapSquare wrapText="bothSides"/>
+            <wp:docPr id="8" name="Imagen 8"/>
+            <wp:cNvGraphicFramePr>
+              <a:graphicFrameLocks xmlns:a="http://schemas.openxmlformats.org/drawingml/2006/main" noChangeAspect="1"/>
+            </wp:cNvGraphicFramePr>
+            <a:graphic xmlns:a="http://schemas.openxmlformats.org/drawingml/2006/main">
+              <a:graphicData uri="http://schemas.openxmlformats.org/drawingml/2006/picture">
+                <pic:pic xmlns:pic="http://schemas.openxmlformats.org/drawingml/2006/picture">
+                  <pic:nvPicPr>
+                    <pic:cNvPr id="0" name="Picture 1"/>
+                    <pic:cNvPicPr>
+                      <a:picLocks noChangeAspect="1" noChangeArrowheads="1"/>
+                    </pic:cNvPicPr>
+                  </pic:nvPicPr>
+                  <pic:blipFill>
+                    <a:blip r:embed="rId12">
+                      <a:extLst>
+                        <a:ext uri="{28A0092B-C50C-407E-A947-70E740481C1C}">
+                          <a14:useLocalDpi xmlns:a14="http://schemas.microsoft.com/office/drawing/2010/main" val="0"/>
+                        </a:ext>
+                      </a:extLst>
+                    </a:blip>
+                    <a:srcRect/>
+                    <a:stretch>
+                      <a:fillRect/>
+                    </a:stretch>
+                  </pic:blipFill>
+                  <pic:spPr bwMode="auto">
+                    <a:xfrm>
+                      <a:off x="0" y="0"/>
+                      <a:ext cx="2410460" cy="1216025"/>
+                    </a:xfrm>
+                    <a:prstGeom prst="rect">
+                      <a:avLst/>
+                    </a:prstGeom>
+                    <a:noFill/>
+                    <a:ln>
+                      <a:noFill/>
+                    </a:ln>
+                  </pic:spPr>
+                </pic:pic>
+              </a:graphicData>
+            </a:graphic>
+            <wp14:sizeRelH relativeFrom="margin">
+              <wp14:pctWidth>0</wp14:pctWidth>
+            </wp14:sizeRelH>
+            <wp14:sizeRelV relativeFrom="margin">
+              <wp14:pctHeight>0</wp14:pctHeight>
+            </wp14:sizeRelV>
+          </wp:anchor>
+        </w:drawing>
+      </w:r>
+      <w:r>
+        <w:t>El usuario debe ingresar las dos funciones a sumar, ingresando para cada una: la amplitud (primera caja de texto), la función (sen/cos) de la lista desplegable, la frecuencia (primera caja de texto dentro de los paréntesis) y el desfasaje (ultima caja de texto).</w:t>
+      </w:r>
+    </w:p>
+    <w:p>
+      <w:pPr>
+        <w:pStyle w:val="Prrafodelista"/>
+        <w:numPr>
+          <w:ilvl w:val="0"/>
+          <w:numId w:val="7"/>
+        </w:numPr>
+      </w:pPr>
+      <w:r>
+        <w:rPr>
+          <w:noProof/>
+        </w:rPr>
+        <w:drawing>
+          <wp:anchor distT="0" distB="0" distL="114300" distR="114300" simplePos="0" relativeHeight="251667456" behindDoc="0" locked="0" layoutInCell="1" allowOverlap="1" wp14:anchorId="5CE6E41D" wp14:editId="73D10DBF">
+            <wp:simplePos x="0" y="0"/>
+            <wp:positionH relativeFrom="margin">
+              <wp:align>right</wp:align>
+            </wp:positionH>
+            <wp:positionV relativeFrom="paragraph">
+              <wp:posOffset>37520</wp:posOffset>
+            </wp:positionV>
+            <wp:extent cx="2392680" cy="1207135"/>
+            <wp:effectExtent l="0" t="0" r="7620" b="0"/>
+            <wp:wrapSquare wrapText="bothSides"/>
+            <wp:docPr id="9" name="Imagen 9"/>
+            <wp:cNvGraphicFramePr>
+              <a:graphicFrameLocks xmlns:a="http://schemas.openxmlformats.org/drawingml/2006/main" noChangeAspect="1"/>
+            </wp:cNvGraphicFramePr>
+            <a:graphic xmlns:a="http://schemas.openxmlformats.org/drawingml/2006/main">
+              <a:graphicData uri="http://schemas.openxmlformats.org/drawingml/2006/picture">
+                <pic:pic xmlns:pic="http://schemas.openxmlformats.org/drawingml/2006/picture">
+                  <pic:nvPicPr>
+                    <pic:cNvPr id="0" name="Picture 2"/>
+                    <pic:cNvPicPr>
+                      <a:picLocks noChangeAspect="1" noChangeArrowheads="1"/>
+                    </pic:cNvPicPr>
+                  </pic:nvPicPr>
+                  <pic:blipFill>
+                    <a:blip r:embed="rId13">
+                      <a:extLst>
+                        <a:ext uri="{28A0092B-C50C-407E-A947-70E740481C1C}">
+                          <a14:useLocalDpi xmlns:a14="http://schemas.microsoft.com/office/drawing/2010/main" val="0"/>
+                        </a:ext>
+                      </a:extLst>
+                    </a:blip>
+                    <a:srcRect/>
+                    <a:stretch>
+                      <a:fillRect/>
+                    </a:stretch>
+                  </pic:blipFill>
+                  <pic:spPr bwMode="auto">
+                    <a:xfrm>
+                      <a:off x="0" y="0"/>
+                      <a:ext cx="2392680" cy="1207135"/>
+                    </a:xfrm>
+                    <a:prstGeom prst="rect">
+                      <a:avLst/>
+                    </a:prstGeom>
+                    <a:noFill/>
+                    <a:ln>
+                      <a:noFill/>
+                    </a:ln>
+                  </pic:spPr>
+                </pic:pic>
+              </a:graphicData>
+            </a:graphic>
+            <wp14:sizeRelH relativeFrom="margin">
+              <wp14:pctWidth>0</wp14:pctWidth>
+            </wp14:sizeRelH>
+            <wp14:sizeRelV relativeFrom="margin">
+              <wp14:pctHeight>0</wp14:pctHeight>
+            </wp14:sizeRelV>
+          </wp:anchor>
+        </w:drawing>
+      </w:r>
+      <w:r>
+        <w:t>Una vez ingresadas ambas funciones, debe presionar el botón “Sumar”.</w:t>
+      </w:r>
+    </w:p>
+    <w:p>
+      <w:pPr>
+        <w:pStyle w:val="Prrafodelista"/>
+        <w:numPr>
+          <w:ilvl w:val="1"/>
+          <w:numId w:val="7"/>
+        </w:numPr>
+      </w:pPr>
+      <w:r>
+        <w:t>De haber hecho todo correctamente el resultado se vera en la misma ventana.</w:t>
+      </w:r>
+    </w:p>
+    <w:p>
+      <w:pPr>
+        <w:pStyle w:val="Prrafodelista"/>
+        <w:numPr>
+          <w:ilvl w:val="1"/>
+          <w:numId w:val="7"/>
+        </w:numPr>
+      </w:pPr>
       <w:bookmarkStart w:id="0" w:name="_GoBack"/>
+      <w:r>
+        <w:rPr>
+          <w:noProof/>
+        </w:rPr>
+        <w:drawing>
+          <wp:anchor distT="0" distB="0" distL="114300" distR="114300" simplePos="0" relativeHeight="251666432" behindDoc="0" locked="0" layoutInCell="1" allowOverlap="1" wp14:anchorId="7B197CEB" wp14:editId="0B366E70">
+            <wp:simplePos x="0" y="0"/>
+            <wp:positionH relativeFrom="margin">
+              <wp:align>left</wp:align>
+            </wp:positionH>
+            <wp:positionV relativeFrom="paragraph">
+              <wp:posOffset>612140</wp:posOffset>
+            </wp:positionV>
+            <wp:extent cx="2957830" cy="1494155"/>
+            <wp:effectExtent l="0" t="0" r="0" b="0"/>
+            <wp:wrapSquare wrapText="bothSides"/>
+            <wp:docPr id="10" name="Imagen 10"/>
+            <wp:cNvGraphicFramePr>
+              <a:graphicFrameLocks xmlns:a="http://schemas.openxmlformats.org/drawingml/2006/main" noChangeAspect="1"/>
+            </wp:cNvGraphicFramePr>
+            <a:graphic xmlns:a="http://schemas.openxmlformats.org/drawingml/2006/main">
+              <a:graphicData uri="http://schemas.openxmlformats.org/drawingml/2006/picture">
+                <pic:pic xmlns:pic="http://schemas.openxmlformats.org/drawingml/2006/picture">
+                  <pic:nvPicPr>
+                    <pic:cNvPr id="0" name="Picture 3"/>
+                    <pic:cNvPicPr>
+                      <a:picLocks noChangeAspect="1" noChangeArrowheads="1"/>
+                    </pic:cNvPicPr>
+                  </pic:nvPicPr>
+                  <pic:blipFill>
+                    <a:blip r:embed="rId14">
+                      <a:extLst>
+                        <a:ext uri="{28A0092B-C50C-407E-A947-70E740481C1C}">
+                          <a14:useLocalDpi xmlns:a14="http://schemas.microsoft.com/office/drawing/2010/main" val="0"/>
+                        </a:ext>
+                      </a:extLst>
+                    </a:blip>
+                    <a:srcRect/>
+                    <a:stretch>
+                      <a:fillRect/>
+                    </a:stretch>
+                  </pic:blipFill>
+                  <pic:spPr bwMode="auto">
+                    <a:xfrm rot="10800000" flipH="1" flipV="1">
+                      <a:off x="0" y="0"/>
+                      <a:ext cx="2957830" cy="1494155"/>
+                    </a:xfrm>
+                    <a:prstGeom prst="rect">
+                      <a:avLst/>
+                    </a:prstGeom>
+                    <a:noFill/>
+                    <a:ln>
+                      <a:noFill/>
+                    </a:ln>
+                  </pic:spPr>
+                </pic:pic>
+              </a:graphicData>
+            </a:graphic>
+            <wp14:sizeRelH relativeFrom="margin">
+              <wp14:pctWidth>0</wp14:pctWidth>
+            </wp14:sizeRelH>
+            <wp14:sizeRelV relativeFrom="margin">
+              <wp14:pctHeight>0</wp14:pctHeight>
+            </wp14:sizeRelV>
+          </wp:anchor>
+        </w:drawing>
+      </w:r>
       <w:bookmarkEnd w:id="0"/>
+      <w:r>
+        <w:t>De haber ingresado dos funciones de frecuencias distintas, se le indicará con un mensaje de error.</w:t>
+      </w:r>
     </w:p>
     <w:p>
       <w:pPr>
@@ -1243,6 +1548,92 @@
     </w:lvl>
   </w:abstractNum>
   <w:abstractNum w:abstractNumId="5" w15:restartNumberingAfterBreak="0">
+    <w:nsid w:val="76073A43"/>
+    <w:multiLevelType w:val="hybridMultilevel"/>
+    <w:tmpl w:val="D1FE82E2"/>
+    <w:lvl w:ilvl="0" w:tplc="2C0A000F">
+      <w:start w:val="1"/>
+      <w:numFmt w:val="decimal"/>
+      <w:lvlText w:val="%1."/>
+      <w:lvlJc w:val="left"/>
+      <w:pPr>
+        <w:ind w:left="720" w:hanging="360"/>
+      </w:pPr>
+    </w:lvl>
+    <w:lvl w:ilvl="1" w:tplc="2C0A0019">
+      <w:start w:val="1"/>
+      <w:numFmt w:val="lowerLetter"/>
+      <w:lvlText w:val="%2."/>
+      <w:lvlJc w:val="left"/>
+      <w:pPr>
+        <w:ind w:left="1440" w:hanging="360"/>
+      </w:pPr>
+    </w:lvl>
+    <w:lvl w:ilvl="2" w:tplc="2C0A001B" w:tentative="1">
+      <w:start w:val="1"/>
+      <w:numFmt w:val="lowerRoman"/>
+      <w:lvlText w:val="%3."/>
+      <w:lvlJc w:val="right"/>
+      <w:pPr>
+        <w:ind w:left="2160" w:hanging="180"/>
+      </w:pPr>
+    </w:lvl>
+    <w:lvl w:ilvl="3" w:tplc="2C0A000F" w:tentative="1">
+      <w:start w:val="1"/>
+      <w:numFmt w:val="decimal"/>
+      <w:lvlText w:val="%4."/>
+      <w:lvlJc w:val="left"/>
+      <w:pPr>
+        <w:ind w:left="2880" w:hanging="360"/>
+      </w:pPr>
+    </w:lvl>
+    <w:lvl w:ilvl="4" w:tplc="2C0A0019" w:tentative="1">
+      <w:start w:val="1"/>
+      <w:numFmt w:val="lowerLetter"/>
+      <w:lvlText w:val="%5."/>
+      <w:lvlJc w:val="left"/>
+      <w:pPr>
+        <w:ind w:left="3600" w:hanging="360"/>
+      </w:pPr>
+    </w:lvl>
+    <w:lvl w:ilvl="5" w:tplc="2C0A001B" w:tentative="1">
+      <w:start w:val="1"/>
+      <w:numFmt w:val="lowerRoman"/>
+      <w:lvlText w:val="%6."/>
+      <w:lvlJc w:val="right"/>
+      <w:pPr>
+        <w:ind w:left="4320" w:hanging="180"/>
+      </w:pPr>
+    </w:lvl>
+    <w:lvl w:ilvl="6" w:tplc="2C0A000F" w:tentative="1">
+      <w:start w:val="1"/>
+      <w:numFmt w:val="decimal"/>
+      <w:lvlText w:val="%7."/>
+      <w:lvlJc w:val="left"/>
+      <w:pPr>
+        <w:ind w:left="5040" w:hanging="360"/>
+      </w:pPr>
+    </w:lvl>
+    <w:lvl w:ilvl="7" w:tplc="2C0A0019" w:tentative="1">
+      <w:start w:val="1"/>
+      <w:numFmt w:val="lowerLetter"/>
+      <w:lvlText w:val="%8."/>
+      <w:lvlJc w:val="left"/>
+      <w:pPr>
+        <w:ind w:left="5760" w:hanging="360"/>
+      </w:pPr>
+    </w:lvl>
+    <w:lvl w:ilvl="8" w:tplc="2C0A001B" w:tentative="1">
+      <w:start w:val="1"/>
+      <w:numFmt w:val="lowerRoman"/>
+      <w:lvlText w:val="%9."/>
+      <w:lvlJc w:val="right"/>
+      <w:pPr>
+        <w:ind w:left="6480" w:hanging="180"/>
+      </w:pPr>
+    </w:lvl>
+  </w:abstractNum>
+  <w:abstractNum w:abstractNumId="6" w15:restartNumberingAfterBreak="0">
     <w:nsid w:val="7E8B7CE1"/>
     <w:multiLevelType w:val="hybridMultilevel"/>
     <w:tmpl w:val="5246D344"/>
@@ -1332,7 +1723,7 @@
     <w:abstractNumId w:val="0"/>
   </w:num>
   <w:num w:numId="2">
-    <w:abstractNumId w:val="5"/>
+    <w:abstractNumId w:val="6"/>
   </w:num>
   <w:num w:numId="3">
     <w:abstractNumId w:val="1"/>
@@ -1345,6 +1736,9 @@
   </w:num>
   <w:num w:numId="6">
     <w:abstractNumId w:val="4"/>
+  </w:num>
+  <w:num w:numId="7">
+    <w:abstractNumId w:val="5"/>
   </w:num>
 </w:numbering>
 </file>

</xml_diff>